<commit_message>
Add baseline model details
</commit_message>
<xml_diff>
--- a/milestone3/final_submission/AC209a_FinalProject_Milestone3.docx
+++ b/milestone3/final_submission/AC209a_FinalProject_Milestone3.docx
@@ -726,8 +726,6 @@
           <w:rFonts w:ascii="Times New Roman" w:eastAsia="Times New Roman" w:hAnsi="Times New Roman" w:cs="Times New Roman"/>
         </w:rPr>
       </w:pPr>
-      <w:bookmarkStart w:id="0" w:name="_GoBack"/>
-      <w:bookmarkEnd w:id="0"/>
     </w:p>
     <w:p>
       <w:pPr>
@@ -2270,17 +2268,120 @@
       <w:pPr>
         <w:ind w:firstLine="720"/>
         <w:rPr>
-          <w:rFonts w:ascii="Times New Roman" w:eastAsia="Times New Roman" w:hAnsi="Times New Roman" w:cs="Times New Roman"/>
-        </w:rPr>
-      </w:pPr>
-      <w:r>
-        <w:rPr>
-          <w:rFonts w:ascii="Arial" w:eastAsia="Times New Roman" w:hAnsi="Arial" w:cs="Arial"/>
-          <w:color w:val="000000"/>
-          <w:sz w:val="22"/>
-          <w:szCs w:val="22"/>
-        </w:rPr>
-        <w:t xml:space="preserve">For our baseline model, we deployed K-Means Clustering as an unsupervised method to cluster songs into clusters, or families. To populate a playlist, we take a new song, predict its cluster and pull other songs from that cluster on the assumption that like songs have been grouped together and a user wants to hear similar songs within </w:t>
+          <w:rFonts w:ascii="Arial" w:eastAsia="Times New Roman" w:hAnsi="Arial" w:cs="Arial"/>
+          <w:color w:val="000000"/>
+          <w:sz w:val="22"/>
+          <w:szCs w:val="22"/>
+        </w:rPr>
+      </w:pPr>
+      <w:r>
+        <w:rPr>
+          <w:rFonts w:ascii="Arial" w:eastAsia="Times New Roman" w:hAnsi="Arial" w:cs="Arial"/>
+          <w:color w:val="000000"/>
+          <w:sz w:val="22"/>
+          <w:szCs w:val="22"/>
+        </w:rPr>
+        <w:t xml:space="preserve">For our baseline model, we deployed K-Means Clustering as an unsupervised method to </w:t>
+      </w:r>
+      <w:r>
+        <w:rPr>
+          <w:rFonts w:ascii="Arial" w:eastAsia="Times New Roman" w:hAnsi="Arial" w:cs="Arial"/>
+          <w:color w:val="000000"/>
+          <w:sz w:val="22"/>
+          <w:szCs w:val="22"/>
+        </w:rPr>
+        <w:t>group</w:t>
+      </w:r>
+      <w:r>
+        <w:rPr>
+          <w:rFonts w:ascii="Arial" w:eastAsia="Times New Roman" w:hAnsi="Arial" w:cs="Arial"/>
+          <w:color w:val="000000"/>
+          <w:sz w:val="22"/>
+          <w:szCs w:val="22"/>
+        </w:rPr>
+        <w:t xml:space="preserve"> songs into clusters</w:t>
+      </w:r>
+      <w:r>
+        <w:rPr>
+          <w:rFonts w:ascii="Arial" w:eastAsia="Times New Roman" w:hAnsi="Arial" w:cs="Arial"/>
+          <w:color w:val="000000"/>
+          <w:sz w:val="22"/>
+          <w:szCs w:val="22"/>
+        </w:rPr>
+        <w:t xml:space="preserve"> based on distance between their feature values. Conceptually, it works </w:t>
+      </w:r>
+      <w:r>
+        <w:rPr>
+          <w:rFonts w:ascii="Arial" w:eastAsia="Times New Roman" w:hAnsi="Arial" w:cs="Arial"/>
+          <w:color w:val="000000"/>
+          <w:sz w:val="22"/>
+          <w:szCs w:val="22"/>
+        </w:rPr>
+        <w:t xml:space="preserve">similarly to </w:t>
+      </w:r>
+      <w:r>
+        <w:rPr>
+          <w:rFonts w:ascii="Arial" w:eastAsia="Times New Roman" w:hAnsi="Arial" w:cs="Arial"/>
+          <w:color w:val="000000"/>
+          <w:sz w:val="22"/>
+          <w:szCs w:val="22"/>
+        </w:rPr>
+        <w:t>K-Nearest-Neighbors in that regard</w:t>
+      </w:r>
+      <w:r>
+        <w:rPr>
+          <w:rFonts w:ascii="Arial" w:eastAsia="Times New Roman" w:hAnsi="Arial" w:cs="Arial"/>
+          <w:color w:val="000000"/>
+          <w:sz w:val="22"/>
+          <w:szCs w:val="22"/>
+        </w:rPr>
+        <w:t>, except that the number of clusters is specified as a hyperparameter and their centers placed iteratively to minimize the summed distances between each song and its assigned cluster. The K-Means is fit on 95% of our 200,000 randomly chosen playlists</w:t>
+      </w:r>
+      <w:r>
+        <w:rPr>
+          <w:rFonts w:ascii="Arial" w:eastAsia="Times New Roman" w:hAnsi="Arial" w:cs="Arial"/>
+          <w:color w:val="000000"/>
+          <w:sz w:val="22"/>
+          <w:szCs w:val="22"/>
+        </w:rPr>
+        <w:t>. For new songs it can then assign them a cluster.</w:t>
+      </w:r>
+    </w:p>
+    <w:p>
+      <w:pPr>
+        <w:ind w:firstLine="720"/>
+        <w:rPr>
+          <w:rFonts w:ascii="Arial" w:eastAsia="Times New Roman" w:hAnsi="Arial" w:cs="Arial"/>
+          <w:color w:val="000000"/>
+          <w:sz w:val="22"/>
+          <w:szCs w:val="22"/>
+        </w:rPr>
+      </w:pPr>
+    </w:p>
+    <w:p>
+      <w:pPr>
+        <w:ind w:firstLine="720"/>
+        <w:rPr>
+          <w:rFonts w:ascii="Times New Roman" w:eastAsia="Times New Roman" w:hAnsi="Times New Roman" w:cs="Times New Roman"/>
+        </w:rPr>
+      </w:pPr>
+      <w:r>
+        <w:rPr>
+          <w:rFonts w:ascii="Arial" w:eastAsia="Times New Roman" w:hAnsi="Arial" w:cs="Arial"/>
+          <w:color w:val="000000"/>
+          <w:sz w:val="22"/>
+          <w:szCs w:val="22"/>
+        </w:rPr>
+        <w:t xml:space="preserve">To generate a playlist, we then take some seed songs, use the fitted K-Means to predict their clusters, and use that information to pull new songs to populate the rest of the playlist, </w:t>
+      </w:r>
+      <w:r>
+        <w:rPr>
+          <w:rFonts w:ascii="Arial" w:eastAsia="Times New Roman" w:hAnsi="Arial" w:cs="Arial"/>
+          <w:color w:val="000000"/>
+          <w:sz w:val="22"/>
+          <w:szCs w:val="22"/>
+        </w:rPr>
+        <w:t xml:space="preserve">on the assumption that like songs have been grouped together and a user wants to hear similar songs within </w:t>
       </w:r>
       <w:r>
         <w:rPr>
@@ -2307,7 +2408,88 @@
           <w:sz w:val="22"/>
           <w:szCs w:val="22"/>
         </w:rPr>
-        <w:t>have experimented with two approaches. The first is to select the mode cluster from all provided songs and select further songs from there. The second is to select from all clusters predicted from our starter songs but with weights based on the starter songs.</w:t>
+        <w:t xml:space="preserve">have experimented with two approaches. The first is to select the mode cluster from all provided songs and select further songs from there. The second is to </w:t>
+      </w:r>
+      <w:r>
+        <w:rPr>
+          <w:rFonts w:ascii="Arial" w:eastAsia="Times New Roman" w:hAnsi="Arial" w:cs="Arial"/>
+          <w:color w:val="000000"/>
+          <w:sz w:val="22"/>
+          <w:szCs w:val="22"/>
+        </w:rPr>
+        <w:t xml:space="preserve">randomly </w:t>
+      </w:r>
+      <w:r>
+        <w:rPr>
+          <w:rFonts w:ascii="Arial" w:eastAsia="Times New Roman" w:hAnsi="Arial" w:cs="Arial"/>
+          <w:color w:val="000000"/>
+          <w:sz w:val="22"/>
+          <w:szCs w:val="22"/>
+        </w:rPr>
+        <w:t xml:space="preserve">select </w:t>
+      </w:r>
+      <w:r>
+        <w:rPr>
+          <w:rFonts w:ascii="Arial" w:eastAsia="Times New Roman" w:hAnsi="Arial" w:cs="Arial"/>
+          <w:color w:val="000000"/>
+          <w:sz w:val="22"/>
+          <w:szCs w:val="22"/>
+        </w:rPr>
+        <w:t xml:space="preserve">new songs </w:t>
+      </w:r>
+      <w:r>
+        <w:rPr>
+          <w:rFonts w:ascii="Arial" w:eastAsia="Times New Roman" w:hAnsi="Arial" w:cs="Arial"/>
+          <w:color w:val="000000"/>
+          <w:sz w:val="22"/>
+          <w:szCs w:val="22"/>
+        </w:rPr>
+        <w:t>from all clusters predicted from our starter songs</w:t>
+      </w:r>
+      <w:r>
+        <w:rPr>
+          <w:rFonts w:ascii="Arial" w:eastAsia="Times New Roman" w:hAnsi="Arial" w:cs="Arial"/>
+          <w:color w:val="000000"/>
+          <w:sz w:val="22"/>
+          <w:szCs w:val="22"/>
+        </w:rPr>
+        <w:t>,</w:t>
+      </w:r>
+      <w:r>
+        <w:rPr>
+          <w:rFonts w:ascii="Arial" w:eastAsia="Times New Roman" w:hAnsi="Arial" w:cs="Arial"/>
+          <w:color w:val="000000"/>
+          <w:sz w:val="22"/>
+          <w:szCs w:val="22"/>
+        </w:rPr>
+        <w:t xml:space="preserve"> but with </w:t>
+      </w:r>
+      <w:r>
+        <w:rPr>
+          <w:rFonts w:ascii="Arial" w:eastAsia="Times New Roman" w:hAnsi="Arial" w:cs="Arial"/>
+          <w:color w:val="000000"/>
+          <w:sz w:val="22"/>
+          <w:szCs w:val="22"/>
+        </w:rPr>
+        <w:t>the probability of each cluster depending on the number of starter songs from that cluster</w:t>
+      </w:r>
+      <w:r>
+        <w:rPr>
+          <w:rFonts w:ascii="Arial" w:eastAsia="Times New Roman" w:hAnsi="Arial" w:cs="Arial"/>
+          <w:color w:val="000000"/>
+          <w:sz w:val="22"/>
+          <w:szCs w:val="22"/>
+        </w:rPr>
+        <w:t>.</w:t>
+      </w:r>
+      <w:r>
+        <w:rPr>
+          <w:rFonts w:ascii="Arial" w:eastAsia="Times New Roman" w:hAnsi="Arial" w:cs="Arial"/>
+          <w:color w:val="000000"/>
+          <w:sz w:val="22"/>
+          <w:szCs w:val="22"/>
+        </w:rPr>
+        <w:t xml:space="preserve"> Given a cluster from which to pull a song, it does so at random.</w:t>
       </w:r>
     </w:p>
     <w:p>
@@ -2321,7 +2503,10 @@
       <w:pPr>
         <w:ind w:firstLine="720"/>
         <w:rPr>
-          <w:rFonts w:ascii="Times New Roman" w:eastAsia="Times New Roman" w:hAnsi="Times New Roman" w:cs="Times New Roman"/>
+          <w:rFonts w:ascii="Arial" w:eastAsia="Times New Roman" w:hAnsi="Arial" w:cs="Arial"/>
+          <w:color w:val="000000"/>
+          <w:sz w:val="22"/>
+          <w:szCs w:val="22"/>
         </w:rPr>
       </w:pPr>
       <w:r>
@@ -2396,30 +2581,55 @@
         </w:rPr>
         <w:t xml:space="preserve"> </w:t>
       </w:r>
-    </w:p>
-    <w:p>
-      <w:pPr>
-        <w:rPr>
-          <w:rFonts w:ascii="Times New Roman" w:eastAsia="Times New Roman" w:hAnsi="Times New Roman" w:cs="Times New Roman"/>
-        </w:rPr>
-      </w:pPr>
+      <w:r>
+        <w:rPr>
+          <w:rFonts w:ascii="Arial" w:eastAsia="Times New Roman" w:hAnsi="Arial" w:cs="Arial"/>
+          <w:color w:val="000000"/>
+          <w:sz w:val="22"/>
+          <w:szCs w:val="22"/>
+        </w:rPr>
+        <w:t>Furthermore, K-Means treat all features the same in terms of distance (especially after min-max scaling), but it is likely some are more important than others.</w:t>
+      </w:r>
     </w:p>
     <w:p>
       <w:pPr>
         <w:ind w:firstLine="720"/>
         <w:rPr>
-          <w:rFonts w:ascii="Times New Roman" w:eastAsia="Times New Roman" w:hAnsi="Times New Roman" w:cs="Times New Roman"/>
-        </w:rPr>
-      </w:pPr>
-      <w:r>
-        <w:rPr>
-          <w:rFonts w:ascii="Arial" w:eastAsia="Times New Roman" w:hAnsi="Arial" w:cs="Arial"/>
-          <w:color w:val="000000"/>
-          <w:sz w:val="22"/>
-          <w:szCs w:val="22"/>
-        </w:rPr>
-        <w:t>Our initial model has been run over a representative sample of 20% of all songs and playlists due to memory and computational costs. One driving factor is the high dimensionality of our data structure, where we maintain a binary indicator matrix saying whether each song (row) is in each playlist (column). We intend to pursue a reduction in dimensions by a method such as applying K-Means Clustering to the playlists as well, deriving a much smaller number of playlist families that can be used as features in our binary indicator matrix instead.</w:t>
-      </w:r>
+          <w:rFonts w:ascii="Arial" w:eastAsia="Times New Roman" w:hAnsi="Arial" w:cs="Arial"/>
+          <w:color w:val="000000"/>
+          <w:sz w:val="22"/>
+          <w:szCs w:val="22"/>
+        </w:rPr>
+      </w:pPr>
+    </w:p>
+    <w:p>
+      <w:pPr>
+        <w:ind w:firstLine="720"/>
+        <w:rPr>
+          <w:rFonts w:ascii="Times New Roman" w:eastAsia="Times New Roman" w:hAnsi="Times New Roman" w:cs="Times New Roman"/>
+        </w:rPr>
+      </w:pPr>
+      <w:r>
+        <w:rPr>
+          <w:rFonts w:ascii="Arial" w:eastAsia="Times New Roman" w:hAnsi="Arial" w:cs="Arial"/>
+          <w:color w:val="000000"/>
+          <w:sz w:val="22"/>
+          <w:szCs w:val="22"/>
+        </w:rPr>
+        <w:t xml:space="preserve">The K-means model only used the song metadata table, and therefore ignores playlist information. One driving factor is the high dimensionality of including co-occurrence across 200,000 playlists. For the baseline model we chose not to incorporate it, but we intend to pursue </w:t>
+      </w:r>
+      <w:r>
+        <w:rPr>
+          <w:rFonts w:ascii="Arial" w:eastAsia="Times New Roman" w:hAnsi="Arial" w:cs="Arial"/>
+          <w:color w:val="000000"/>
+          <w:sz w:val="22"/>
+          <w:szCs w:val="22"/>
+        </w:rPr>
+        <w:lastRenderedPageBreak/>
+        <w:t>an approach that leverages the fact that songs co-occur in some playlists to make better-informed playlist suggestions.</w:t>
+      </w:r>
+      <w:bookmarkStart w:id="0" w:name="_GoBack"/>
+      <w:bookmarkEnd w:id="0"/>
     </w:p>
     <w:p>
       <w:pPr>

</xml_diff>

<commit_message>
Final draft of milestone3
</commit_message>
<xml_diff>
--- a/milestone3/final_submission/AC209a_FinalProject_Milestone3.docx
+++ b/milestone3/final_submission/AC209a_FinalProject_Milestone3.docx
@@ -205,27 +205,7 @@
           <w:sz w:val="22"/>
           <w:szCs w:val="22"/>
         </w:rPr>
-        <w:t xml:space="preserve">On Canvas in the ’Final Project - Milestone 2’ assignment, submit a 2 - </w:t>
-      </w:r>
-      <w:proofErr w:type="gramStart"/>
-      <w:r>
-        <w:rPr>
-          <w:rFonts w:ascii="Arial" w:eastAsia="Times New Roman" w:hAnsi="Arial" w:cs="Arial"/>
-          <w:color w:val="000000"/>
-          <w:sz w:val="22"/>
-          <w:szCs w:val="22"/>
-        </w:rPr>
-        <w:t>3 page</w:t>
-      </w:r>
-      <w:proofErr w:type="gramEnd"/>
-      <w:r>
-        <w:rPr>
-          <w:rFonts w:ascii="Arial" w:eastAsia="Times New Roman" w:hAnsi="Arial" w:cs="Arial"/>
-          <w:color w:val="000000"/>
-          <w:sz w:val="22"/>
-          <w:szCs w:val="22"/>
-        </w:rPr>
-        <w:t xml:space="preserve"> revised project statement and EDA (can be created using Latex, word processing software, etc.) and an accompanying </w:t>
+        <w:t xml:space="preserve">On Canvas in the ’Final Project - Milestone 2’ assignment, submit a 2 - 3 page revised project statement and EDA (can be created using Latex, word processing software, etc.) and an accompanying </w:t>
       </w:r>
       <w:proofErr w:type="spellStart"/>
       <w:r>
@@ -245,27 +225,7 @@
           <w:sz w:val="22"/>
           <w:szCs w:val="22"/>
         </w:rPr>
-        <w:t xml:space="preserve"> notebook (that was used to create the visuals). Your 2 - </w:t>
-      </w:r>
-      <w:proofErr w:type="gramStart"/>
-      <w:r>
-        <w:rPr>
-          <w:rFonts w:ascii="Arial" w:eastAsia="Times New Roman" w:hAnsi="Arial" w:cs="Arial"/>
-          <w:color w:val="000000"/>
-          <w:sz w:val="22"/>
-          <w:szCs w:val="22"/>
-        </w:rPr>
-        <w:t>3 page</w:t>
-      </w:r>
-      <w:proofErr w:type="gramEnd"/>
-      <w:r>
-        <w:rPr>
-          <w:rFonts w:ascii="Arial" w:eastAsia="Times New Roman" w:hAnsi="Arial" w:cs="Arial"/>
-          <w:color w:val="000000"/>
-          <w:sz w:val="22"/>
-          <w:szCs w:val="22"/>
-        </w:rPr>
-        <w:t xml:space="preserve"> submission should include:</w:t>
+        <w:t xml:space="preserve"> notebook (that was used to create the visuals). Your 2 - 3 page submission should include:</w:t>
       </w:r>
     </w:p>
     <w:p>
@@ -424,7 +384,18 @@
           <w:sz w:val="22"/>
           <w:szCs w:val="22"/>
         </w:rPr>
-        <w:t>Note: the text here is 2-3 pages, as instructed, but the EDA plots make it longer.</w:t>
+        <w:t xml:space="preserve">Note: </w:t>
+      </w:r>
+      <w:r>
+        <w:rPr>
+          <w:rFonts w:ascii="Arial" w:eastAsia="Times New Roman" w:hAnsi="Arial" w:cs="Arial"/>
+          <w:i/>
+          <w:iCs/>
+          <w:color w:val="000000"/>
+          <w:sz w:val="22"/>
+          <w:szCs w:val="22"/>
+        </w:rPr>
+        <w:t>We wrote 2-3 pages of text, though the addition of images made it longer.</w:t>
       </w:r>
     </w:p>
     <w:p>
@@ -564,47 +535,43 @@
           <w:sz w:val="22"/>
           <w:szCs w:val="22"/>
         </w:rPr>
-        <w:t xml:space="preserve">Since there is a lot of repeated information, we can drastically reduce the size of the dataset without losing any information. We do so by creating a master reference table of the unique </w:t>
-      </w:r>
-      <w:proofErr w:type="gramStart"/>
-      <w:r>
-        <w:rPr>
-          <w:rFonts w:ascii="Arial" w:eastAsia="Times New Roman" w:hAnsi="Arial" w:cs="Arial"/>
-          <w:color w:val="000000"/>
-          <w:sz w:val="22"/>
-          <w:szCs w:val="22"/>
-        </w:rPr>
-        <w:t>songs, and</w:t>
-      </w:r>
-      <w:proofErr w:type="gramEnd"/>
-      <w:r>
-        <w:rPr>
-          <w:rFonts w:ascii="Arial" w:eastAsia="Times New Roman" w:hAnsi="Arial" w:cs="Arial"/>
-          <w:color w:val="000000"/>
-          <w:sz w:val="22"/>
-          <w:szCs w:val="22"/>
-        </w:rPr>
-        <w:t xml:space="preserve"> store the playlists together as a list of vectors, where each vector is a playlist and each item in the vector the song ID (from the reference table we created) in the order they appear. To make this computationally tractable we leverage Pandas </w:t>
-      </w:r>
-      <w:proofErr w:type="spellStart"/>
-      <w:r>
-        <w:rPr>
-          <w:rFonts w:ascii="Arial" w:eastAsia="Times New Roman" w:hAnsi="Arial" w:cs="Arial"/>
-          <w:color w:val="000000"/>
-          <w:sz w:val="22"/>
-          <w:szCs w:val="22"/>
-        </w:rPr>
-        <w:t>dataframes</w:t>
-      </w:r>
-      <w:proofErr w:type="spellEnd"/>
-      <w:r>
-        <w:rPr>
-          <w:rFonts w:ascii="Arial" w:eastAsia="Times New Roman" w:hAnsi="Arial" w:cs="Arial"/>
-          <w:color w:val="000000"/>
-          <w:sz w:val="22"/>
-          <w:szCs w:val="22"/>
-        </w:rPr>
-        <w:t xml:space="preserve"> and the fact that their indices, if sorted and maintained properly, leverage hash tables for quick lookups.</w:t>
+        <w:t>Since there is a lot of repeated information, we can drastically reduce the size of the dataset without losing any information. We do so by creating a master reference table of the unique songs and store the playlists together as a list of vectors, where each vector is a playlist and each item in the vector the song ID (from the reference table we created) in the order they appear. To make this computationally tractable</w:t>
+      </w:r>
+      <w:r>
+        <w:rPr>
+          <w:rFonts w:ascii="Arial" w:eastAsia="Times New Roman" w:hAnsi="Arial" w:cs="Arial"/>
+          <w:color w:val="000000"/>
+          <w:sz w:val="22"/>
+          <w:szCs w:val="22"/>
+        </w:rPr>
+        <w:t>,</w:t>
+      </w:r>
+      <w:r>
+        <w:rPr>
+          <w:rFonts w:ascii="Arial" w:eastAsia="Times New Roman" w:hAnsi="Arial" w:cs="Arial"/>
+          <w:color w:val="000000"/>
+          <w:sz w:val="22"/>
+          <w:szCs w:val="22"/>
+        </w:rPr>
+        <w:t xml:space="preserve"> we leverage Pandas data</w:t>
+      </w:r>
+      <w:r>
+        <w:rPr>
+          <w:rFonts w:ascii="Arial" w:eastAsia="Times New Roman" w:hAnsi="Arial" w:cs="Arial"/>
+          <w:color w:val="000000"/>
+          <w:sz w:val="22"/>
+          <w:szCs w:val="22"/>
+        </w:rPr>
+        <w:t xml:space="preserve"> </w:t>
+      </w:r>
+      <w:r>
+        <w:rPr>
+          <w:rFonts w:ascii="Arial" w:eastAsia="Times New Roman" w:hAnsi="Arial" w:cs="Arial"/>
+          <w:color w:val="000000"/>
+          <w:sz w:val="22"/>
+          <w:szCs w:val="22"/>
+        </w:rPr>
+        <w:t>frames and the fact that their indices, if sorted and maintained properly, leverage hash tables for quick lookups.</w:t>
       </w:r>
     </w:p>
     <w:p>
@@ -721,7 +688,7 @@
     </w:p>
     <w:p>
       <w:pPr>
-        <w:spacing w:after="240"/>
+        <w:ind w:firstLine="720"/>
         <w:rPr>
           <w:rFonts w:ascii="Times New Roman" w:eastAsia="Times New Roman" w:hAnsi="Times New Roman" w:cs="Times New Roman"/>
         </w:rPr>
@@ -1271,6 +1238,7 @@
     </w:p>
     <w:p>
       <w:pPr>
+        <w:jc w:val="center"/>
         <w:rPr>
           <w:rFonts w:ascii="Arial" w:eastAsia="Times New Roman" w:hAnsi="Arial" w:cs="Arial"/>
           <w:color w:val="000000"/>
@@ -1284,11 +1252,10 @@
           <w:rFonts w:ascii="Times New Roman" w:eastAsia="Times New Roman" w:hAnsi="Times New Roman" w:cs="Times New Roman"/>
           <w:noProof/>
         </w:rPr>
-        <w:lastRenderedPageBreak/>
         <w:drawing>
-          <wp:inline distT="0" distB="0" distL="0" distR="0" wp14:anchorId="4FB1FCDA" wp14:editId="2F9F7966">
-            <wp:extent cx="2921000" cy="2841422"/>
-            <wp:effectExtent l="0" t="0" r="0" b="3810"/>
+          <wp:inline distT="0" distB="0" distL="0" distR="0" wp14:anchorId="4FB1FCDA" wp14:editId="69CA7325">
+            <wp:extent cx="2074394" cy="2017879"/>
+            <wp:effectExtent l="0" t="0" r="0" b="1905"/>
             <wp:docPr id="7" name="Picture 7" descr="A screenshot of a map&#10;&#10;Description automatically generated"/>
             <wp:cNvGraphicFramePr>
               <a:graphicFrameLocks xmlns:a="http://schemas.openxmlformats.org/drawingml/2006/main" noChangeAspect="1"/>
@@ -1315,7 +1282,7 @@
                   <pic:spPr>
                     <a:xfrm>
                       <a:off x="0" y="0"/>
-                      <a:ext cx="2925401" cy="2845703"/>
+                      <a:ext cx="2122770" cy="2064937"/>
                     </a:xfrm>
                     <a:prstGeom prst="rect">
                       <a:avLst/>
@@ -1367,9 +1334,9 @@
           <w:bdr w:val="none" w:sz="0" w:space="0" w:color="auto" w:frame="1"/>
         </w:rPr>
         <w:drawing>
-          <wp:inline distT="0" distB="0" distL="0" distR="0" wp14:anchorId="5547764C" wp14:editId="01577164">
-            <wp:extent cx="2841858" cy="2806335"/>
-            <wp:effectExtent l="0" t="0" r="3175" b="635"/>
+          <wp:inline distT="0" distB="0" distL="0" distR="0" wp14:anchorId="5547764C" wp14:editId="5518A28E">
+            <wp:extent cx="2063261" cy="2037469"/>
+            <wp:effectExtent l="0" t="0" r="0" b="0"/>
             <wp:docPr id="6" name="Picture 6" descr="A screenshot of a cell phone&#10;&#10;Description automatically generated"/>
             <wp:cNvGraphicFramePr>
               <a:graphicFrameLocks xmlns:a="http://schemas.openxmlformats.org/drawingml/2006/main" noChangeAspect="1"/>
@@ -1399,7 +1366,7 @@
                   <pic:spPr bwMode="auto">
                     <a:xfrm>
                       <a:off x="0" y="0"/>
-                      <a:ext cx="2841858" cy="2806335"/>
+                      <a:ext cx="2071074" cy="2045184"/>
                     </a:xfrm>
                     <a:prstGeom prst="rect">
                       <a:avLst/>
@@ -1428,25 +1395,21 @@
     </w:p>
     <w:p>
       <w:pPr>
-        <w:rPr>
-          <w:rFonts w:ascii="Times New Roman" w:eastAsia="Times New Roman" w:hAnsi="Times New Roman" w:cs="Times New Roman"/>
-        </w:rPr>
-      </w:pPr>
-    </w:p>
-    <w:p>
-      <w:pPr>
         <w:ind w:firstLine="720"/>
         <w:rPr>
           <w:rFonts w:ascii="Times New Roman" w:eastAsia="Times New Roman" w:hAnsi="Times New Roman" w:cs="Times New Roman"/>
         </w:rPr>
       </w:pPr>
-      <w:r>
-        <w:rPr>
-          <w:rFonts w:ascii="Arial" w:eastAsia="Times New Roman" w:hAnsi="Arial" w:cs="Arial"/>
-          <w:color w:val="000000"/>
-          <w:sz w:val="22"/>
-          <w:szCs w:val="22"/>
-        </w:rPr>
+      <w:bookmarkStart w:id="0" w:name="_GoBack"/>
+      <w:bookmarkEnd w:id="0"/>
+      <w:r>
+        <w:rPr>
+          <w:rFonts w:ascii="Arial" w:eastAsia="Times New Roman" w:hAnsi="Arial" w:cs="Arial"/>
+          <w:color w:val="000000"/>
+          <w:sz w:val="22"/>
+          <w:szCs w:val="22"/>
+        </w:rPr>
+        <w:lastRenderedPageBreak/>
         <w:t xml:space="preserve">In addition to 125 </w:t>
       </w:r>
       <w:proofErr w:type="spellStart"/>
@@ -1714,17 +1677,7 @@
           <w:sz w:val="22"/>
           <w:szCs w:val="22"/>
         </w:rPr>
-        <w:t xml:space="preserve">average albums appear in very </w:t>
-      </w:r>
-      <w:r>
-        <w:rPr>
-          <w:rFonts w:ascii="Arial" w:eastAsia="Times New Roman" w:hAnsi="Arial" w:cs="Arial"/>
-          <w:color w:val="000000"/>
-          <w:sz w:val="22"/>
-          <w:szCs w:val="22"/>
-        </w:rPr>
-        <w:lastRenderedPageBreak/>
-        <w:t>few. This may speak to the presence of "one hit wonders" on unpopular albums being included across playlists.</w:t>
+        <w:t>average albums appear in very few. This may speak to the presence of "one hit wonders" on unpopular albums being included across playlists.</w:t>
       </w:r>
     </w:p>
     <w:p>
@@ -2092,17 +2045,7 @@
           <w:sz w:val="22"/>
           <w:szCs w:val="22"/>
         </w:rPr>
-        <w:t xml:space="preserve"> Valence, Spotify’s measure of positivity in a </w:t>
-      </w:r>
-      <w:r>
-        <w:rPr>
-          <w:rFonts w:ascii="Arial" w:eastAsia="Times New Roman" w:hAnsi="Arial" w:cs="Arial"/>
-          <w:color w:val="000000"/>
-          <w:sz w:val="22"/>
-          <w:szCs w:val="22"/>
-        </w:rPr>
-        <w:lastRenderedPageBreak/>
-        <w:t>song, has also been declining at a slow but steady pace since about 1977.</w:t>
+        <w:t xml:space="preserve"> Valence, Spotify’s measure of positivity in a song, has also been declining at a slow but steady pace since about 1977.</w:t>
       </w:r>
       <w:r>
         <w:rPr>
@@ -2254,6 +2197,7 @@
           <w:sz w:val="22"/>
           <w:szCs w:val="22"/>
         </w:rPr>
+        <w:lastRenderedPageBreak/>
         <w:t>Baseline Model</w:t>
       </w:r>
     </w:p>
@@ -2616,20 +2560,8 @@
           <w:sz w:val="22"/>
           <w:szCs w:val="22"/>
         </w:rPr>
-        <w:t xml:space="preserve">The K-means model only used the song metadata table, and therefore ignores playlist information. One driving factor is the high dimensionality of including co-occurrence across 200,000 playlists. For the baseline model we chose not to incorporate it, but we intend to pursue </w:t>
-      </w:r>
-      <w:r>
-        <w:rPr>
-          <w:rFonts w:ascii="Arial" w:eastAsia="Times New Roman" w:hAnsi="Arial" w:cs="Arial"/>
-          <w:color w:val="000000"/>
-          <w:sz w:val="22"/>
-          <w:szCs w:val="22"/>
-        </w:rPr>
-        <w:lastRenderedPageBreak/>
-        <w:t>an approach that leverages the fact that songs co-occur in some playlists to make better-informed playlist suggestions.</w:t>
-      </w:r>
-      <w:bookmarkStart w:id="0" w:name="_GoBack"/>
-      <w:bookmarkEnd w:id="0"/>
+        <w:t>The K-means model only used the song metadata table, and therefore ignores playlist information. One driving factor is the high dimensionality of including co-occurrence across 200,000 playlists. For the baseline model we chose not to incorporate it, but we intend to pursue an approach that leverages the fact that songs co-occur in some playlists to make better-informed playlist suggestions.</w:t>
+      </w:r>
     </w:p>
     <w:p>
       <w:pPr>

</xml_diff>

<commit_message>
Final edits milestone 3
</commit_message>
<xml_diff>
--- a/milestone3/final_submission/AC209a_FinalProject_Milestone3.docx
+++ b/milestone3/final_submission/AC209a_FinalProject_Milestone3.docx
@@ -1253,9 +1253,9 @@
           <w:noProof/>
         </w:rPr>
         <w:drawing>
-          <wp:inline distT="0" distB="0" distL="0" distR="0" wp14:anchorId="4FB1FCDA" wp14:editId="69CA7325">
-            <wp:extent cx="2074394" cy="2017879"/>
-            <wp:effectExtent l="0" t="0" r="0" b="1905"/>
+          <wp:inline distT="0" distB="0" distL="0" distR="0" wp14:anchorId="4FB1FCDA" wp14:editId="786815E3">
+            <wp:extent cx="2518947" cy="2017025"/>
+            <wp:effectExtent l="0" t="0" r="0" b="2540"/>
             <wp:docPr id="7" name="Picture 7" descr="A screenshot of a map&#10;&#10;Description automatically generated"/>
             <wp:cNvGraphicFramePr>
               <a:graphicFrameLocks xmlns:a="http://schemas.openxmlformats.org/drawingml/2006/main" noChangeAspect="1"/>
@@ -1282,7 +1282,7 @@
                   <pic:spPr>
                     <a:xfrm>
                       <a:off x="0" y="0"/>
-                      <a:ext cx="2122770" cy="2064937"/>
+                      <a:ext cx="2588593" cy="2072793"/>
                     </a:xfrm>
                     <a:prstGeom prst="rect">
                       <a:avLst/>
@@ -1334,8 +1334,8 @@
           <w:bdr w:val="none" w:sz="0" w:space="0" w:color="auto" w:frame="1"/>
         </w:rPr>
         <w:drawing>
-          <wp:inline distT="0" distB="0" distL="0" distR="0" wp14:anchorId="5547764C" wp14:editId="5518A28E">
-            <wp:extent cx="2063261" cy="2037469"/>
+          <wp:inline distT="0" distB="0" distL="0" distR="0" wp14:anchorId="5547764C" wp14:editId="794C4E2D">
+            <wp:extent cx="2368062" cy="2037080"/>
             <wp:effectExtent l="0" t="0" r="0" b="0"/>
             <wp:docPr id="6" name="Picture 6" descr="A screenshot of a cell phone&#10;&#10;Description automatically generated"/>
             <wp:cNvGraphicFramePr>
@@ -1366,7 +1366,7 @@
                   <pic:spPr bwMode="auto">
                     <a:xfrm>
                       <a:off x="0" y="0"/>
-                      <a:ext cx="2071074" cy="2045184"/>
+                      <a:ext cx="2383152" cy="2050061"/>
                     </a:xfrm>
                     <a:prstGeom prst="rect">
                       <a:avLst/>
@@ -1392,16 +1392,16 @@
         </w:rPr>
         <w:fldChar w:fldCharType="end"/>
       </w:r>
-    </w:p>
-    <w:p>
-      <w:pPr>
-        <w:ind w:firstLine="720"/>
-        <w:rPr>
-          <w:rFonts w:ascii="Times New Roman" w:eastAsia="Times New Roman" w:hAnsi="Times New Roman" w:cs="Times New Roman"/>
-        </w:rPr>
-      </w:pPr>
       <w:bookmarkStart w:id="0" w:name="_GoBack"/>
       <w:bookmarkEnd w:id="0"/>
+    </w:p>
+    <w:p>
+      <w:pPr>
+        <w:ind w:firstLine="720"/>
+        <w:rPr>
+          <w:rFonts w:ascii="Times New Roman" w:eastAsia="Times New Roman" w:hAnsi="Times New Roman" w:cs="Times New Roman"/>
+        </w:rPr>
+      </w:pPr>
       <w:r>
         <w:rPr>
           <w:rFonts w:ascii="Arial" w:eastAsia="Times New Roman" w:hAnsi="Arial" w:cs="Arial"/>

</xml_diff>